<commit_message>
feat(main): add files lab-03
</commit_message>
<xml_diff>
--- a/labs/lab03/report/report.docx
+++ b/labs/lab03/report/report.docx
@@ -4,585 +4,85 @@
   <w:body>
     <w:p>
       <w:pPr>
-        <w:pStyle w:val="FirstParagraph"/>
-      </w:pPr>
-      <w:r>
-        <w:t xml:space="preserve">РОССИЙСКИЙ УНИВЕРСИТЕТ ДРУЖБЫ НАРОДОВ Факультет физико-математических и естественных наук</w:t>
-      </w:r>
-    </w:p>
-    <w:p>
-      <w:pPr>
-        <w:pStyle w:val="BodyText"/>
-      </w:pPr>
-      <w:r>
-        <w:t xml:space="preserve">Кафедра прикладной информатики и теории вероятностей</w:t>
-      </w:r>
-    </w:p>
-    <w:p>
-      <w:pPr>
-        <w:pStyle w:val="BodyText"/>
-      </w:pPr>
-      <w:r>
-        <w:t xml:space="preserve">ОТЧЕТ</w:t>
-      </w:r>
-    </w:p>
-    <w:p>
-      <w:pPr>
-        <w:pStyle w:val="BodyText"/>
-      </w:pPr>
-      <w:r>
-        <w:t xml:space="preserve">ПО ЛАБОРАТОРНОЙ РАБОТЕ № 2</w:t>
-      </w:r>
-    </w:p>
-    <w:p>
-      <w:pPr>
-        <w:pStyle w:val="BodyText"/>
-      </w:pPr>
-      <w:r>
-        <w:rPr>
-          <w:iCs/>
-          <w:i/>
-        </w:rPr>
-        <w:t xml:space="preserve">дисциплина: Архитектура компьютера и</w:t>
-      </w:r>
-    </w:p>
-    <w:p>
-      <w:pPr>
-        <w:pStyle w:val="BodyText"/>
-      </w:pPr>
-      <w:r>
-        <w:rPr>
-          <w:iCs/>
-          <w:i/>
-        </w:rPr>
-        <w:t xml:space="preserve">операционные системы</w:t>
-      </w:r>
-    </w:p>
-    <w:p>
-      <w:pPr>
-        <w:pStyle w:val="BodyText"/>
-      </w:pPr>
-      <w:r>
-        <w:t xml:space="preserve">Студент: Софич А.Г. Группа: НКАбд-05-2023</w:t>
-      </w:r>
-    </w:p>
-    <w:p>
-      <w:pPr>
-        <w:pStyle w:val="BodyText"/>
-      </w:pPr>
-      <w:r>
-        <w:t xml:space="preserve">Москва 2023 г.</w:t>
-      </w:r>
-    </w:p>
-    <w:bookmarkStart w:id="20" w:name="generic-otions"/>
-    <w:p>
-      <w:pPr>
-        <w:pStyle w:val="Heading2"/>
-      </w:pPr>
-      <w:r>
-        <w:rPr>
-          <w:rStyle w:val="SectionNumber"/>
-        </w:rPr>
-        <w:t xml:space="preserve">0.1</w:t>
-      </w:r>
-      <w:r>
-        <w:tab/>
-      </w:r>
-      <w:r>
-        <w:t xml:space="preserve">Generic otions</w:t>
-      </w:r>
-    </w:p>
-    <w:p>
-      <w:pPr>
-        <w:pStyle w:val="FirstParagraph"/>
-      </w:pPr>
-      <w:r>
-        <w:t xml:space="preserve">lang: ru-RU</w:t>
+        <w:pStyle w:val="Title"/>
+      </w:pPr>
+      <w:r>
+        <w:t xml:space="preserve">Лабораторная</w:t>
       </w:r>
       <w:r>
         <w:t xml:space="preserve"> </w:t>
       </w:r>
       <w:r>
-        <w:t xml:space="preserve">toc-title:</w:t>
+        <w:t xml:space="preserve">работа#3</w:t>
+      </w:r>
+    </w:p>
+    <w:p>
+      <w:pPr>
+        <w:pStyle w:val="Subtitle"/>
+      </w:pPr>
+      <w:r>
+        <w:t xml:space="preserve">Язык</w:t>
       </w:r>
       <w:r>
         <w:t xml:space="preserve"> </w:t>
       </w:r>
       <w:r>
-        <w:t xml:space="preserve">“</w:t>
-      </w:r>
-      <w:r>
-        <w:t xml:space="preserve">Содержание</w:t>
-      </w:r>
-      <w:r>
-        <w:t xml:space="preserve">”</w:t>
-      </w:r>
-    </w:p>
-    <w:bookmarkEnd w:id="20"/>
-    <w:bookmarkStart w:id="21" w:name="bibliography"/>
-    <w:p>
-      <w:pPr>
-        <w:pStyle w:val="Heading2"/>
-      </w:pPr>
-      <w:r>
-        <w:rPr>
-          <w:rStyle w:val="SectionNumber"/>
-        </w:rPr>
-        <w:t xml:space="preserve">0.2</w:t>
-      </w:r>
-      <w:r>
-        <w:tab/>
-      </w:r>
-      <w:r>
-        <w:t xml:space="preserve">Bibliography</w:t>
-      </w:r>
-    </w:p>
-    <w:p>
-      <w:pPr>
-        <w:pStyle w:val="FirstParagraph"/>
-      </w:pPr>
-      <w:r>
-        <w:t xml:space="preserve">bibliography: bib/cite.bib</w:t>
+        <w:t xml:space="preserve">разметки</w:t>
       </w:r>
       <w:r>
         <w:t xml:space="preserve"> </w:t>
       </w:r>
       <w:r>
-        <w:t xml:space="preserve">csl: pandoc/csl/gost-r-7-0-5-2008-numeric.csl</w:t>
-      </w:r>
-    </w:p>
-    <w:bookmarkEnd w:id="21"/>
-    <w:bookmarkStart w:id="24" w:name="pdf-output-format"/>
-    <w:p>
-      <w:pPr>
-        <w:pStyle w:val="Heading2"/>
-      </w:pPr>
-      <w:r>
-        <w:rPr>
-          <w:rStyle w:val="SectionNumber"/>
-        </w:rPr>
-        <w:t xml:space="preserve">0.3</w:t>
-      </w:r>
-      <w:r>
-        <w:tab/>
-      </w:r>
-      <w:r>
-        <w:t xml:space="preserve">Pdf output format</w:t>
-      </w:r>
-    </w:p>
-    <w:p>
-      <w:pPr>
-        <w:pStyle w:val="FirstParagraph"/>
-      </w:pPr>
-      <w:r>
-        <w:t xml:space="preserve">toc: true # Table of contents</w:t>
+        <w:t xml:space="preserve">markdown</w:t>
+      </w:r>
+    </w:p>
+    <w:p>
+      <w:pPr>
+        <w:pStyle w:val="Author"/>
+      </w:pPr>
+      <w:r>
+        <w:t xml:space="preserve">Софич</w:t>
       </w:r>
       <w:r>
         <w:t xml:space="preserve"> </w:t>
       </w:r>
       <w:r>
-        <w:t xml:space="preserve">toc-depth: 2</w:t>
+        <w:t xml:space="preserve">Андрей</w:t>
       </w:r>
       <w:r>
         <w:t xml:space="preserve"> </w:t>
       </w:r>
       <w:r>
-        <w:t xml:space="preserve">lof: true # List of figures</w:t>
-      </w:r>
-      <w:r>
-        <w:t xml:space="preserve"> </w:t>
-      </w:r>
-      <w:r>
-        <w:t xml:space="preserve">lot: true # List of tables</w:t>
-      </w:r>
-      <w:r>
-        <w:t xml:space="preserve"> </w:t>
-      </w:r>
-      <w:r>
-        <w:t xml:space="preserve">fontsize: 12pt</w:t>
-      </w:r>
-      <w:r>
-        <w:t xml:space="preserve"> </w:t>
-      </w:r>
-      <w:r>
-        <w:t xml:space="preserve">linestretch: 1.5</w:t>
-      </w:r>
-      <w:r>
-        <w:t xml:space="preserve"> </w:t>
-      </w:r>
-      <w:r>
-        <w:t xml:space="preserve">papersize: a4</w:t>
-      </w:r>
-      <w:r>
-        <w:t xml:space="preserve"> </w:t>
-      </w:r>
-      <w:r>
-        <w:t xml:space="preserve">documentclass: scrreprt</w:t>
-      </w:r>
-      <w:r>
-        <w:t xml:space="preserve"> </w:t>
-      </w:r>
-      <w:r>
-        <w:t xml:space="preserve">## I18n polyglossia</w:t>
-      </w:r>
-      <w:r>
-        <w:t xml:space="preserve"> </w:t>
-      </w:r>
-      <w:r>
-        <w:t xml:space="preserve">polyglossia-lang:</w:t>
-      </w:r>
-      <w:r>
-        <w:t xml:space="preserve"> </w:t>
-      </w:r>
-      <w:r>
-        <w:t xml:space="preserve">name: russian</w:t>
-      </w:r>
-      <w:r>
-        <w:t xml:space="preserve"> </w:t>
-      </w:r>
-      <w:r>
-        <w:t xml:space="preserve">options:</w:t>
-      </w:r>
-      <w:r>
-        <w:t xml:space="preserve"> </w:t>
-      </w:r>
-      <w:r>
-        <w:t xml:space="preserve">- spelling=modern</w:t>
-      </w:r>
-      <w:r>
-        <w:t xml:space="preserve"> </w:t>
-      </w:r>
-      <w:r>
-        <w:t xml:space="preserve">- babelshorthands=true</w:t>
-      </w:r>
-      <w:r>
-        <w:t xml:space="preserve"> </w:t>
-      </w:r>
-      <w:r>
-        <w:t xml:space="preserve">polyglossia-otherlangs:</w:t>
-      </w:r>
-      <w:r>
-        <w:t xml:space="preserve"> </w:t>
-      </w:r>
-      <w:r>
-        <w:t xml:space="preserve">name: english</w:t>
-      </w:r>
-      <w:r>
-        <w:t xml:space="preserve"> </w:t>
-      </w:r>
-      <w:r>
-        <w:t xml:space="preserve">## I18n babel</w:t>
-      </w:r>
-      <w:r>
-        <w:t xml:space="preserve"> </w:t>
-      </w:r>
-      <w:r>
-        <w:t xml:space="preserve">babel-lang: russian</w:t>
-      </w:r>
-      <w:r>
-        <w:t xml:space="preserve"> </w:t>
-      </w:r>
-      <w:r>
-        <w:t xml:space="preserve">babel-otherlangs: english</w:t>
-      </w:r>
-      <w:r>
-        <w:t xml:space="preserve"> </w:t>
-      </w:r>
-      <w:r>
-        <w:t xml:space="preserve">## Fonts</w:t>
-      </w:r>
-      <w:r>
-        <w:t xml:space="preserve"> </w:t>
-      </w:r>
-      <w:r>
-        <w:t xml:space="preserve">mainfont: PT Serif</w:t>
-      </w:r>
-      <w:r>
-        <w:t xml:space="preserve"> </w:t>
-      </w:r>
-      <w:r>
-        <w:t xml:space="preserve">romanfont: PT Serif</w:t>
-      </w:r>
-      <w:r>
-        <w:t xml:space="preserve"> </w:t>
-      </w:r>
-      <w:r>
-        <w:t xml:space="preserve">sansfont: PT Sans</w:t>
-      </w:r>
-      <w:r>
-        <w:t xml:space="preserve"> </w:t>
-      </w:r>
-      <w:r>
-        <w:t xml:space="preserve">monofont: PT Mono</w:t>
-      </w:r>
-      <w:r>
-        <w:t xml:space="preserve"> </w:t>
-      </w:r>
-      <w:r>
-        <w:t xml:space="preserve">mainfontoptions: Ligatures=TeX</w:t>
-      </w:r>
-      <w:r>
-        <w:t xml:space="preserve"> </w:t>
-      </w:r>
-      <w:r>
-        <w:t xml:space="preserve">romanfontoptions: Ligatures=TeX</w:t>
-      </w:r>
-      <w:r>
-        <w:t xml:space="preserve"> </w:t>
-      </w:r>
-      <w:r>
-        <w:t xml:space="preserve">sansfontoptions: Ligatures=TeX,Scale=MatchLowercase</w:t>
-      </w:r>
-      <w:r>
-        <w:t xml:space="preserve"> </w:t>
-      </w:r>
-      <w:r>
-        <w:t xml:space="preserve">monofontoptions: Scale=MatchLowercase,Scale=0.9</w:t>
-      </w:r>
-      <w:r>
-        <w:t xml:space="preserve"> </w:t>
-      </w:r>
-      <w:r>
-        <w:t xml:space="preserve">## Biblatex</w:t>
-      </w:r>
-      <w:r>
-        <w:t xml:space="preserve"> </w:t>
-      </w:r>
-      <w:r>
-        <w:t xml:space="preserve">biblatex: true</w:t>
-      </w:r>
-      <w:r>
-        <w:t xml:space="preserve"> </w:t>
-      </w:r>
-      <w:r>
-        <w:t xml:space="preserve">biblio-style:</w:t>
-      </w:r>
-      <w:r>
-        <w:t xml:space="preserve"> </w:t>
-      </w:r>
-      <w:r>
-        <w:t xml:space="preserve">“</w:t>
-      </w:r>
-      <w:r>
-        <w:t xml:space="preserve">gost-numeric</w:t>
-      </w:r>
-      <w:r>
-        <w:t xml:space="preserve">”</w:t>
-      </w:r>
-      <w:r>
-        <w:t xml:space="preserve"> </w:t>
-      </w:r>
-      <w:r>
-        <w:t xml:space="preserve">biblatexoptions:</w:t>
-      </w:r>
-      <w:r>
-        <w:t xml:space="preserve"> </w:t>
-      </w:r>
-      <w:r>
-        <w:t xml:space="preserve">- parentracker=true</w:t>
-      </w:r>
-      <w:r>
-        <w:t xml:space="preserve"> </w:t>
-      </w:r>
-      <w:r>
-        <w:t xml:space="preserve">- backend=biber</w:t>
-      </w:r>
-      <w:r>
-        <w:t xml:space="preserve"> </w:t>
-      </w:r>
-      <w:r>
-        <w:t xml:space="preserve">- hyperref=auto</w:t>
-      </w:r>
-      <w:r>
-        <w:t xml:space="preserve"> </w:t>
-      </w:r>
-      <w:r>
-        <w:t xml:space="preserve">- language=auto</w:t>
-      </w:r>
-      <w:r>
-        <w:t xml:space="preserve"> </w:t>
-      </w:r>
-      <w:r>
-        <w:t xml:space="preserve">- autolang=other*</w:t>
-      </w:r>
-      <w:r>
-        <w:t xml:space="preserve"> </w:t>
-      </w:r>
-      <w:r>
-        <w:t xml:space="preserve">- citestyle=gost-numeric</w:t>
-      </w:r>
-      <w:r>
-        <w:t xml:space="preserve"> </w:t>
-      </w:r>
-      <w:r>
-        <w:t xml:space="preserve">## Pandoc-crossref LaTeX customization</w:t>
-      </w:r>
-      <w:r>
-        <w:t xml:space="preserve"> </w:t>
-      </w:r>
-      <w:r>
-        <w:t xml:space="preserve">figureTitle:</w:t>
-      </w:r>
-      <w:r>
-        <w:t xml:space="preserve"> </w:t>
-      </w:r>
-      <w:r>
-        <w:t xml:space="preserve">“</w:t>
-      </w:r>
-      <w:r>
-        <w:t xml:space="preserve">Рис.</w:t>
-      </w:r>
-      <w:r>
-        <w:t xml:space="preserve">”</w:t>
-      </w:r>
-      <w:r>
-        <w:t xml:space="preserve"> </w:t>
-      </w:r>
-      <w:r>
-        <w:t xml:space="preserve">tableTitle:</w:t>
-      </w:r>
-      <w:r>
-        <w:t xml:space="preserve"> </w:t>
-      </w:r>
-      <w:r>
-        <w:t xml:space="preserve">“</w:t>
-      </w:r>
-      <w:r>
-        <w:t xml:space="preserve">Таблица</w:t>
-      </w:r>
-      <w:r>
-        <w:t xml:space="preserve">”</w:t>
-      </w:r>
-      <w:r>
-        <w:t xml:space="preserve"> </w:t>
-      </w:r>
-      <w:r>
-        <w:t xml:space="preserve">listingTitle:</w:t>
-      </w:r>
-      <w:r>
-        <w:t xml:space="preserve"> </w:t>
-      </w:r>
-      <w:r>
-        <w:t xml:space="preserve">“</w:t>
-      </w:r>
-      <w:r>
-        <w:t xml:space="preserve">Листинг</w:t>
-      </w:r>
-      <w:r>
-        <w:t xml:space="preserve">”</w:t>
-      </w:r>
-      <w:r>
-        <w:t xml:space="preserve"> </w:t>
-      </w:r>
-      <w:r>
-        <w:t xml:space="preserve">lofTitle:</w:t>
-      </w:r>
-      <w:r>
-        <w:t xml:space="preserve"> </w:t>
-      </w:r>
-      <w:r>
-        <w:t xml:space="preserve">“</w:t>
-      </w:r>
-      <w:r>
-        <w:t xml:space="preserve">Список иллюстраций</w:t>
-      </w:r>
-      <w:r>
-        <w:t xml:space="preserve">”</w:t>
-      </w:r>
-      <w:r>
-        <w:t xml:space="preserve"> </w:t>
-      </w:r>
-      <w:r>
-        <w:t xml:space="preserve">lotTitle:</w:t>
-      </w:r>
-      <w:r>
-        <w:t xml:space="preserve"> </w:t>
-      </w:r>
-      <w:r>
-        <w:t xml:space="preserve">“</w:t>
-      </w:r>
-      <w:r>
-        <w:t xml:space="preserve">Список таблиц</w:t>
-      </w:r>
-      <w:r>
-        <w:t xml:space="preserve">”</w:t>
-      </w:r>
-      <w:r>
-        <w:t xml:space="preserve"> </w:t>
-      </w:r>
-      <w:r>
-        <w:t xml:space="preserve">lolTitle:</w:t>
-      </w:r>
-      <w:r>
-        <w:t xml:space="preserve"> </w:t>
-      </w:r>
-      <w:r>
-        <w:t xml:space="preserve">“</w:t>
-      </w:r>
-      <w:r>
-        <w:t xml:space="preserve">Листинги</w:t>
-      </w:r>
-      <w:r>
-        <w:t xml:space="preserve">”</w:t>
-      </w:r>
-      <w:r>
-        <w:t xml:space="preserve"> </w:t>
-      </w:r>
-      <w:r>
-        <w:t xml:space="preserve">## Misc options</w:t>
-      </w:r>
-      <w:r>
-        <w:t xml:space="preserve"> </w:t>
-      </w:r>
-      <w:r>
-        <w:t xml:space="preserve">indent: true</w:t>
-      </w:r>
-      <w:r>
-        <w:t xml:space="preserve"> </w:t>
-      </w:r>
-      <w:r>
-        <w:t xml:space="preserve">header-includes:</w:t>
-      </w:r>
-      <w:r>
-        <w:t xml:space="preserve"> </w:t>
-      </w:r>
-      <w:r>
-        <w:t xml:space="preserve">-</w:t>
-      </w:r>
-    </w:p>
-    <w:p>
-      <w:pPr>
-        <w:numPr>
-          <w:ilvl w:val="0"/>
-          <w:numId w:val="1001"/>
-        </w:numPr>
-        <w:pStyle w:val="Heading1"/>
-      </w:pPr>
-      <w:bookmarkStart w:id="22" w:name="keep-figures-where-there-are-in-the-text"/>
-      <w:r>
-        <w:t xml:space="preserve">keep figures where there are in the text</w:t>
-      </w:r>
-      <w:bookmarkEnd w:id="22"/>
-    </w:p>
-    <w:p>
-      <w:pPr>
-        <w:numPr>
-          <w:ilvl w:val="1"/>
-          <w:numId w:val="1002"/>
-        </w:numPr>
-        <w:pStyle w:val="Heading2"/>
-      </w:pPr>
-      <w:bookmarkStart w:id="23" w:name="X94ea5b1a9ad1db96c8ed73c19fcaa297f45e42d"/>
-      <w:r>
-        <w:t xml:space="preserve"> </w:t>
-      </w:r>
-      <w:r>
-        <w:t xml:space="preserve"># keep figures where there are in the text</w:t>
-      </w:r>
-      <w:bookmarkEnd w:id="23"/>
-    </w:p>
-    <w:bookmarkEnd w:id="24"/>
-    <w:bookmarkStart w:id="25" w:name="цель-работы"/>
+        <w:t xml:space="preserve">Геннадьевич</w:t>
+      </w:r>
+    </w:p>
+    <w:sdt>
+      <w:sdtPr>
+        <w:docPartObj>
+          <w:docPartGallery w:val="Table of Contents"/>
+          <w:docPartUnique/>
+        </w:docPartObj>
+      </w:sdtPr>
+      <w:sdtContent>
+        <w:p>
+          <w:pPr>
+            <w:pStyle w:val="TOCHeading"/>
+          </w:pPr>
+          <w:r>
+            <w:t xml:space="preserve">Содержание</w:t>
+          </w:r>
+        </w:p>
+        <w:p>
+          <w:r>
+            <w:fldChar w:fldCharType="begin" w:dirty="true"/>
+            <w:instrText xml:space="preserve">TOC \o "1-3" \h \z \u</w:instrText>
+            <w:fldChar w:fldCharType="separate"/>
+            <w:fldChar w:fldCharType="end"/>
+          </w:r>
+        </w:p>
+      </w:sdtContent>
+    </w:sdt>
+    <w:bookmarkStart w:id="20" w:name="цель-работы"/>
     <w:p>
       <w:pPr>
         <w:pStyle w:val="Heading1"/>
@@ -614,8 +114,8 @@
         <w:t xml:space="preserve">языка разметки Markdown.</w:t>
       </w:r>
     </w:p>
-    <w:bookmarkEnd w:id="25"/>
-    <w:bookmarkStart w:id="26" w:name="задание"/>
+    <w:bookmarkEnd w:id="20"/>
+    <w:bookmarkStart w:id="21" w:name="задание"/>
     <w:p>
       <w:pPr>
         <w:pStyle w:val="Heading1"/>
@@ -647,8 +147,8 @@
         <w:t xml:space="preserve">методического пособия и выданным вариантом.</w:t>
       </w:r>
     </w:p>
-    <w:bookmarkEnd w:id="26"/>
-    <w:bookmarkStart w:id="27" w:name="теоретическое-введение"/>
+    <w:bookmarkEnd w:id="21"/>
+    <w:bookmarkStart w:id="22" w:name="теоретическое-введение"/>
     <w:p>
       <w:pPr>
         <w:pStyle w:val="Heading1"/>
@@ -674,8 +174,8 @@
         <w:t xml:space="preserve">Markdown — облегчённый язык разметки, созданный с целью обозначения форматирования в простом тексте, с максимальным сохранением его читаемости человеком, и пригодный для машинного преобразования в языки для продвинутых публикаций.</w:t>
       </w:r>
     </w:p>
-    <w:bookmarkEnd w:id="27"/>
-    <w:bookmarkStart w:id="61" w:name="выполнение-лабораторной-работы"/>
+    <w:bookmarkEnd w:id="22"/>
+    <w:bookmarkStart w:id="56" w:name="выполнение-лабораторной-работы"/>
     <w:p>
       <w:pPr>
         <w:pStyle w:val="Heading1"/>
@@ -710,18 +210,18 @@
           <wp:inline>
             <wp:extent cx="3733800" cy="280687"/>
             <wp:effectExtent b="0" l="0" r="0" t="0"/>
-            <wp:docPr descr="Перемещение по директориям" title="fig:" id="29" name="Picture"/>
+            <wp:docPr descr="Перемещение по директориям" title="fig:" id="24" name="Picture"/>
             <a:graphic>
               <a:graphicData uri="http://schemas.openxmlformats.org/drawingml/2006/picture">
                 <pic:pic>
                   <pic:nvPicPr>
-                    <pic:cNvPr descr="image/1.png" id="30" name="Picture"/>
+                    <pic:cNvPr descr="image/1.png" id="25" name="Picture"/>
                     <pic:cNvPicPr>
                       <a:picLocks noChangeArrowheads="1" noChangeAspect="1"/>
                     </pic:cNvPicPr>
                   </pic:nvPicPr>
                   <pic:blipFill>
-                    <a:blip r:embed="rId28"/>
+                    <a:blip r:embed="rId23"/>
                     <a:stretch>
                       <a:fillRect/>
                     </a:stretch>
@@ -791,18 +291,18 @@
           <wp:inline>
             <wp:extent cx="3733800" cy="280687"/>
             <wp:effectExtent b="0" l="0" r="0" t="0"/>
-            <wp:docPr descr="Обновление локального репозитория" title="fig:" id="32" name="Picture"/>
+            <wp:docPr descr="Обновление локального репозитория" title="fig:" id="27" name="Picture"/>
             <a:graphic>
               <a:graphicData uri="http://schemas.openxmlformats.org/drawingml/2006/picture">
                 <pic:pic>
                   <pic:nvPicPr>
-                    <pic:cNvPr descr="image/2.png" id="33" name="Picture"/>
+                    <pic:cNvPr descr="image/2.png" id="28" name="Picture"/>
                     <pic:cNvPicPr>
                       <a:picLocks noChangeArrowheads="1" noChangeAspect="1"/>
                     </pic:cNvPicPr>
                   </pic:nvPicPr>
                   <pic:blipFill>
-                    <a:blip r:embed="rId31"/>
+                    <a:blip r:embed="rId26"/>
                     <a:stretch>
                       <a:fillRect/>
                     </a:stretch>
@@ -872,18 +372,18 @@
           <wp:inline>
             <wp:extent cx="3733800" cy="280687"/>
             <wp:effectExtent b="0" l="0" r="0" t="0"/>
-            <wp:docPr descr="Перемещение в папку report" title="fig:" id="35" name="Picture"/>
+            <wp:docPr descr="Перемещение в папку report" title="fig:" id="30" name="Picture"/>
             <a:graphic>
               <a:graphicData uri="http://schemas.openxmlformats.org/drawingml/2006/picture">
                 <pic:pic>
                   <pic:nvPicPr>
-                    <pic:cNvPr descr="image/3.png" id="36" name="Picture"/>
+                    <pic:cNvPr descr="image/3.png" id="31" name="Picture"/>
                     <pic:cNvPicPr>
                       <a:picLocks noChangeArrowheads="1" noChangeAspect="1"/>
                     </pic:cNvPicPr>
                   </pic:nvPicPr>
                   <pic:blipFill>
-                    <a:blip r:embed="rId34"/>
+                    <a:blip r:embed="rId29"/>
                     <a:stretch>
                       <a:fillRect/>
                     </a:stretch>
@@ -953,18 +453,18 @@
           <wp:inline>
             <wp:extent cx="5334000" cy="123980"/>
             <wp:effectExtent b="0" l="0" r="0" t="0"/>
-            <wp:docPr descr="файл doxc" title="" id="38" name="Picture"/>
+            <wp:docPr descr="файл doxc" title="" id="33" name="Picture"/>
             <a:graphic>
               <a:graphicData uri="http://schemas.openxmlformats.org/drawingml/2006/picture">
                 <pic:pic>
                   <pic:nvPicPr>
-                    <pic:cNvPr descr="image/4.png" id="39" name="Picture"/>
+                    <pic:cNvPr descr="image/4.png" id="34" name="Picture"/>
                     <pic:cNvPicPr>
                       <a:picLocks noChangeArrowheads="1" noChangeAspect="1"/>
                     </pic:cNvPicPr>
                   </pic:nvPicPr>
                   <pic:blipFill>
-                    <a:blip r:embed="rId37"/>
+                    <a:blip r:embed="rId32"/>
                     <a:stretch>
                       <a:fillRect/>
                     </a:stretch>
@@ -1014,18 +514,18 @@
           <wp:inline>
             <wp:extent cx="5334000" cy="123200"/>
             <wp:effectExtent b="0" l="0" r="0" t="0"/>
-            <wp:docPr descr="файл pdf" title="" id="41" name="Picture"/>
+            <wp:docPr descr="файл pdf" title="" id="36" name="Picture"/>
             <a:graphic>
               <a:graphicData uri="http://schemas.openxmlformats.org/drawingml/2006/picture">
                 <pic:pic>
                   <pic:nvPicPr>
-                    <pic:cNvPr descr="image/5.png" id="42" name="Picture"/>
+                    <pic:cNvPr descr="image/5.png" id="37" name="Picture"/>
                     <pic:cNvPicPr>
                       <a:picLocks noChangeArrowheads="1" noChangeAspect="1"/>
                     </pic:cNvPicPr>
                   </pic:nvPicPr>
                   <pic:blipFill>
-                    <a:blip r:embed="rId40"/>
+                    <a:blip r:embed="rId35"/>
                     <a:stretch>
                       <a:fillRect/>
                     </a:stretch>
@@ -1063,7 +563,7 @@
         <w:pStyle w:val="BodyText"/>
       </w:pPr>
       <w:r>
-        <w:t xml:space="preserve">Проверяю сгенерированный doxc файл (рис. ??).</w:t>
+        <w:t xml:space="preserve">Проверяю сгенерированный doxc файл (рис. ??].</w:t>
       </w:r>
     </w:p>
     <w:p>
@@ -1075,18 +575,18 @@
           <wp:inline>
             <wp:extent cx="3733800" cy="1818181"/>
             <wp:effectExtent b="0" l="0" r="0" t="0"/>
-            <wp:docPr descr="шаблон в doxc" title="fig:" id="44" name="Picture"/>
+            <wp:docPr descr="шаблон в doxc" title="fig:" id="39" name="Picture"/>
             <a:graphic>
               <a:graphicData uri="http://schemas.openxmlformats.org/drawingml/2006/picture">
                 <pic:pic>
                   <pic:nvPicPr>
-                    <pic:cNvPr descr="image/6.png" id="45" name="Picture"/>
+                    <pic:cNvPr descr="image/6.png" id="40" name="Picture"/>
                     <pic:cNvPicPr>
                       <a:picLocks noChangeArrowheads="1" noChangeAspect="1"/>
                     </pic:cNvPicPr>
                   </pic:nvPicPr>
                   <pic:blipFill>
-                    <a:blip r:embed="rId43"/>
+                    <a:blip r:embed="rId38"/>
                     <a:stretch>
                       <a:fillRect/>
                     </a:stretch>
@@ -1138,18 +638,18 @@
           <wp:inline>
             <wp:extent cx="3733800" cy="2246371"/>
             <wp:effectExtent b="0" l="0" r="0" t="0"/>
-            <wp:docPr descr="шаблон в pdf" title="fig:" id="47" name="Picture"/>
+            <wp:docPr descr="шаблон в pdf" title="fig:" id="42" name="Picture"/>
             <a:graphic>
               <a:graphicData uri="http://schemas.openxmlformats.org/drawingml/2006/picture">
                 <pic:pic>
                   <pic:nvPicPr>
-                    <pic:cNvPr descr="image/7.png" id="48" name="Picture"/>
+                    <pic:cNvPr descr="image/7.png" id="43" name="Picture"/>
                     <pic:cNvPicPr>
                       <a:picLocks noChangeArrowheads="1" noChangeAspect="1"/>
                     </pic:cNvPicPr>
                   </pic:nvPicPr>
                   <pic:blipFill>
-                    <a:blip r:embed="rId46"/>
+                    <a:blip r:embed="rId41"/>
                     <a:stretch>
                       <a:fillRect/>
                     </a:stretch>
@@ -1219,18 +719,18 @@
           <wp:inline>
             <wp:extent cx="3733800" cy="693958"/>
             <wp:effectExtent b="0" l="0" r="0" t="0"/>
-            <wp:docPr descr="Удаление файлов" title="fig:" id="50" name="Picture"/>
+            <wp:docPr descr="Удаление файлов" title="fig:" id="45" name="Picture"/>
             <a:graphic>
               <a:graphicData uri="http://schemas.openxmlformats.org/drawingml/2006/picture">
                 <pic:pic>
                   <pic:nvPicPr>
-                    <pic:cNvPr descr="image/8.png" id="51" name="Picture"/>
+                    <pic:cNvPr descr="image/8.png" id="46" name="Picture"/>
                     <pic:cNvPicPr>
                       <a:picLocks noChangeArrowheads="1" noChangeAspect="1"/>
                     </pic:cNvPicPr>
                   </pic:nvPicPr>
                   <pic:blipFill>
-                    <a:blip r:embed="rId49"/>
+                    <a:blip r:embed="rId44"/>
                     <a:stretch>
                       <a:fillRect/>
                     </a:stretch>
@@ -1282,18 +782,18 @@
           <wp:inline>
             <wp:extent cx="3733800" cy="693958"/>
             <wp:effectExtent b="0" l="0" r="0" t="0"/>
-            <wp:docPr descr="Проверка правильности действий" title="fig:" id="53" name="Picture"/>
+            <wp:docPr descr="Проверка правильности действий" title="fig:" id="48" name="Picture"/>
             <a:graphic>
               <a:graphicData uri="http://schemas.openxmlformats.org/drawingml/2006/picture">
                 <pic:pic>
                   <pic:nvPicPr>
-                    <pic:cNvPr descr="image/9.png" id="54" name="Picture"/>
+                    <pic:cNvPr descr="image/9.png" id="49" name="Picture"/>
                     <pic:cNvPicPr>
                       <a:picLocks noChangeArrowheads="1" noChangeAspect="1"/>
                     </pic:cNvPicPr>
                   </pic:nvPicPr>
                   <pic:blipFill>
-                    <a:blip r:embed="rId52"/>
+                    <a:blip r:embed="rId47"/>
                     <a:stretch>
                       <a:fillRect/>
                     </a:stretch>
@@ -1345,18 +845,18 @@
           <wp:inline>
             <wp:extent cx="3733800" cy="1854965"/>
             <wp:effectExtent b="0" l="0" r="0" t="0"/>
-            <wp:docPr descr="Файл markdown" title="fig:" id="56" name="Picture"/>
+            <wp:docPr descr="Файл markdown" title="fig:" id="51" name="Picture"/>
             <a:graphic>
               <a:graphicData uri="http://schemas.openxmlformats.org/drawingml/2006/picture">
                 <pic:pic>
                   <pic:nvPicPr>
-                    <pic:cNvPr descr="image/10.png" id="57" name="Picture"/>
+                    <pic:cNvPr descr="image/10.png" id="52" name="Picture"/>
                     <pic:cNvPicPr>
                       <a:picLocks noChangeArrowheads="1" noChangeAspect="1"/>
                     </pic:cNvPicPr>
                   </pic:nvPicPr>
                   <pic:blipFill>
-                    <a:blip r:embed="rId55"/>
+                    <a:blip r:embed="rId50"/>
                     <a:stretch>
                       <a:fillRect/>
                     </a:stretch>
@@ -1408,18 +908,18 @@
           <wp:inline>
             <wp:extent cx="3733800" cy="912762"/>
             <wp:effectExtent b="0" l="0" r="0" t="0"/>
-            <wp:docPr descr="Отправка отчёта на github" title="fig:" id="59" name="Picture"/>
+            <wp:docPr descr="Отправка отчёта на github" title="fig:" id="54" name="Picture"/>
             <a:graphic>
               <a:graphicData uri="http://schemas.openxmlformats.org/drawingml/2006/picture">
                 <pic:pic>
                   <pic:nvPicPr>
-                    <pic:cNvPr descr="image/11.png" id="60" name="Picture"/>
+                    <pic:cNvPr descr="image/11.png" id="55" name="Picture"/>
                     <pic:cNvPicPr>
                       <a:picLocks noChangeArrowheads="1" noChangeAspect="1"/>
                     </pic:cNvPicPr>
                   </pic:nvPicPr>
                   <pic:blipFill>
-                    <a:blip r:embed="rId58"/>
+                    <a:blip r:embed="rId53"/>
                     <a:stretch>
                       <a:fillRect/>
                     </a:stretch>
@@ -1454,8 +954,8 @@
         <w:t xml:space="preserve">Отправка отчёта на github</w:t>
       </w:r>
     </w:p>
-    <w:bookmarkEnd w:id="61"/>
-    <w:bookmarkStart w:id="66" w:name="задания-для-самостоятельной-работы"/>
+    <w:bookmarkEnd w:id="56"/>
+    <w:bookmarkStart w:id="61" w:name="задания-для-самостоятельной-работы"/>
     <w:p>
       <w:pPr>
         <w:pStyle w:val="Heading1"/>
@@ -1483,24 +983,24 @@
       <w:r>
         <w:t xml:space="preserve"> </w:t>
       </w:r>
-      <w:bookmarkStart w:id="65" w:name="fig:12"/>
+      <w:bookmarkStart w:id="60" w:name="fig:12"/>
       <w:r>
         <w:drawing>
           <wp:inline>
             <wp:extent cx="3733800" cy="1256959"/>
             <wp:effectExtent b="0" l="0" r="0" t="0"/>
-            <wp:docPr descr="Создание отчёта 2 лабораторной работы" title="" id="63" name="Picture"/>
+            <wp:docPr descr="Создание отчёта 2 лабораторной работы" title="" id="58" name="Picture"/>
             <a:graphic>
               <a:graphicData uri="http://schemas.openxmlformats.org/drawingml/2006/picture">
                 <pic:pic>
                   <pic:nvPicPr>
-                    <pic:cNvPr descr="image/12.png" id="64" name="Picture"/>
+                    <pic:cNvPr descr="image/12.png" id="59" name="Picture"/>
                     <pic:cNvPicPr>
                       <a:picLocks noChangeArrowheads="1" noChangeAspect="1"/>
                     </pic:cNvPicPr>
                   </pic:nvPicPr>
                   <pic:blipFill>
-                    <a:blip r:embed="rId62"/>
+                    <a:blip r:embed="rId57"/>
                     <a:stretch>
                       <a:fillRect/>
                     </a:stretch>
@@ -1526,7 +1026,7 @@
           </wp:inline>
         </w:drawing>
       </w:r>
-      <w:bookmarkEnd w:id="65"/>
+      <w:bookmarkEnd w:id="60"/>
       <w:r>
         <w:t xml:space="preserve"> </w:t>
       </w:r>
@@ -1542,7 +1042,7 @@
         <w:t xml:space="preserve">В данной лабораторной работе я научился пользоваться языком разметки markdown и создавать отчёты в нескольких видах.</w:t>
       </w:r>
     </w:p>
-    <w:bookmarkEnd w:id="66"/>
+    <w:bookmarkEnd w:id="61"/>
     <w:sectPr/>
   </w:body>
 </w:document>
@@ -1649,90 +1149,8 @@
       </w:pPr>
     </w:lvl>
   </w:abstractNum>
-  <w:abstractNum w:abstractNumId="991">
-    <w:nsid w:val="A991"/>
-    <w:multiLevelType w:val="multilevel"/>
-    <w:lvl w:ilvl="0">
-      <w:numFmt w:val="bullet"/>
-      <w:lvlText w:val="•"/>
-      <w:lvlJc w:val="left"/>
-      <w:pPr>
-        <w:ind w:left="720" w:hanging="480"/>
-      </w:pPr>
-    </w:lvl>
-    <w:lvl w:ilvl="1">
-      <w:numFmt w:val="bullet"/>
-      <w:lvlText w:val="–"/>
-      <w:lvlJc w:val="left"/>
-      <w:pPr>
-        <w:ind w:left="1440" w:hanging="480"/>
-      </w:pPr>
-    </w:lvl>
-    <w:lvl w:ilvl="2">
-      <w:numFmt w:val="bullet"/>
-      <w:lvlText w:val="•"/>
-      <w:lvlJc w:val="left"/>
-      <w:pPr>
-        <w:ind w:left="2160" w:hanging="480"/>
-      </w:pPr>
-    </w:lvl>
-    <w:lvl w:ilvl="3">
-      <w:numFmt w:val="bullet"/>
-      <w:lvlText w:val="–"/>
-      <w:lvlJc w:val="left"/>
-      <w:pPr>
-        <w:ind w:left="2880" w:hanging="480"/>
-      </w:pPr>
-    </w:lvl>
-    <w:lvl w:ilvl="4">
-      <w:numFmt w:val="bullet"/>
-      <w:lvlText w:val="•"/>
-      <w:lvlJc w:val="left"/>
-      <w:pPr>
-        <w:ind w:left="3600" w:hanging="480"/>
-      </w:pPr>
-    </w:lvl>
-    <w:lvl w:ilvl="5">
-      <w:numFmt w:val="bullet"/>
-      <w:lvlText w:val="–"/>
-      <w:lvlJc w:val="left"/>
-      <w:pPr>
-        <w:ind w:left="4320" w:hanging="480"/>
-      </w:pPr>
-    </w:lvl>
-    <w:lvl w:ilvl="6">
-      <w:numFmt w:val="bullet"/>
-      <w:lvlText w:val="•"/>
-      <w:lvlJc w:val="left"/>
-      <w:pPr>
-        <w:ind w:left="5040" w:hanging="480"/>
-      </w:pPr>
-    </w:lvl>
-    <w:lvl w:ilvl="7">
-      <w:numFmt w:val="bullet"/>
-      <w:lvlText w:val="–"/>
-      <w:lvlJc w:val="left"/>
-      <w:pPr>
-        <w:ind w:left="5760" w:hanging="480"/>
-      </w:pPr>
-    </w:lvl>
-    <w:lvl w:ilvl="8">
-      <w:numFmt w:val="bullet"/>
-      <w:lvlText w:val="•"/>
-      <w:lvlJc w:val="left"/>
-      <w:pPr>
-        <w:ind w:left="6480" w:hanging="480"/>
-      </w:pPr>
-    </w:lvl>
-  </w:abstractNum>
   <w:num w:numId="1000">
     <w:abstractNumId w:val="990"/>
-  </w:num>
-  <w:num w:numId="1001">
-    <w:abstractNumId w:val="991"/>
-  </w:num>
-  <w:num w:numId="1002">
-    <w:abstractNumId w:val="991"/>
   </w:num>
 </w:numbering>
 </file>
@@ -1745,7 +1163,7 @@
         <w:rFonts w:asciiTheme="minorHAnsi" w:cstheme="minorBidi" w:eastAsiaTheme="minorHAnsi" w:hAnsiTheme="minorHAnsi"/>
         <w:sz w:val="24"/>
         <w:szCs w:val="24"/>
-        <w:lang w:bidi="ar-SA" w:eastAsia="en-US" w:val="en-US"/>
+        <w:lang w:bidi="ar-SA" w:eastAsia="en-US" w:val="ru-RU"/>
       </w:rPr>
     </w:rPrDefault>
     <w:pPrDefault>

</xml_diff>